<commit_message>
No real changes, just making sure all works still
Guys. DON'T forget to CLEAN your BUILD before you commit!
</commit_message>
<xml_diff>
--- a/DartLevelEditor/Editor Directions.docx
+++ b/DartLevelEditor/Editor Directions.docx
@@ -11,6 +11,8 @@
           <w:szCs w:val="24"/>
         </w:rPr>
       </w:pPr>
+      <w:bookmarkStart w:id="0" w:name="_GoBack"/>
+      <w:bookmarkEnd w:id="0"/>
       <w:r>
         <w:rPr>
           <w:rFonts w:ascii="Verdana" w:hAnsi="Verdana"/>
@@ -97,6 +99,14 @@
           <w:szCs w:val="24"/>
         </w:rPr>
       </w:pPr>
+      <w:r>
+        <w:rPr>
+          <w:rFonts w:ascii="Verdana" w:hAnsi="Verdana"/>
+          <w:sz w:val="24"/>
+          <w:szCs w:val="24"/>
+        </w:rPr>
+        <w:t xml:space="preserve">SHIFT + </w:t>
+      </w:r>
       <w:r>
         <w:rPr>
           <w:rFonts w:ascii="Verdana" w:hAnsi="Verdana"/>
@@ -316,17 +326,7 @@
           <w:sz w:val="24"/>
           <w:szCs w:val="24"/>
         </w:rPr>
-        <w:t>Once you select a pawn to move, click on one of the edit boxes near Create floor, otherwise you might select the wrong pawn to move. Still trying to figure out how to make it los</w:t>
-      </w:r>
-      <w:bookmarkStart w:id="0" w:name="_GoBack"/>
-      <w:bookmarkEnd w:id="0"/>
-      <w:r>
-        <w:rPr>
-          <w:rFonts w:ascii="Verdana" w:hAnsi="Verdana"/>
-          <w:sz w:val="24"/>
-          <w:szCs w:val="24"/>
-        </w:rPr>
-        <w:t>e focus.</w:t>
+        <w:t>Once you select a pawn to move, click on one of the edit boxes near Create floor, otherwise you might select the wrong pawn to move. Still trying to figure out how to make it lose focus.</w:t>
       </w:r>
     </w:p>
     <w:sectPr>

</xml_diff>